<commit_message>
A small addition to the report change
</commit_message>
<xml_diff>
--- a/CSVFile/Docs/Algorithms explanation.docx
+++ b/CSVFile/Docs/Algorithms explanation.docx
@@ -6,7 +6,6 @@
       <w:pPr>
         <w:jc w:val="center"/>
         <w:rPr>
-          <w:rFonts w:hint="cs"/>
           <w:b/>
           <w:bCs/>
           <w:sz w:val="32"/>
@@ -73,13 +72,7 @@
       </w:r>
       <w:proofErr w:type="spellEnd"/>
     </w:p>
-    <w:p>
-      <w:pPr>
-        <w:rPr>
-          <w:rFonts w:hint="cs"/>
-        </w:rPr>
-      </w:pPr>
-    </w:p>
+    <w:p/>
     <w:p>
       <w:pPr>
         <w:rPr>
@@ -99,8 +92,6 @@
         </w:rPr>
         <w:t>שאלה 3</w:t>
       </w:r>
-      <w:bookmarkStart w:id="0" w:name="_GoBack"/>
-      <w:bookmarkEnd w:id="0"/>
     </w:p>
     <w:p>
       <w:pPr>
@@ -752,6 +743,968 @@
         <w:pStyle w:val="ListParagraph"/>
         <w:rPr>
           <w:rFonts w:cs="Arial"/>
+          <w:rtl/>
+        </w:rPr>
+      </w:pPr>
+    </w:p>
+    <w:p>
+      <w:pPr>
+        <w:pStyle w:val="ListParagraph"/>
+        <w:rPr>
+          <w:rFonts w:cs="Arial"/>
+          <w:rtl/>
+        </w:rPr>
+      </w:pPr>
+    </w:p>
+    <w:p>
+      <w:pPr>
+        <w:pStyle w:val="ListParagraph"/>
+        <w:rPr>
+          <w:rFonts w:cs="Arial"/>
+          <w:rtl/>
+        </w:rPr>
+      </w:pPr>
+      <w:r>
+        <w:rPr>
+          <w:rFonts w:cs="Arial" w:hint="cs"/>
+          <w:rtl/>
+        </w:rPr>
+        <w:t>קבועים מוגדרים:</w:t>
+      </w:r>
+    </w:p>
+    <w:p>
+      <w:pPr>
+        <w:autoSpaceDE w:val="0"/>
+        <w:autoSpaceDN w:val="0"/>
+        <w:bidi w:val="0"/>
+        <w:adjustRightInd w:val="0"/>
+        <w:spacing w:after="0" w:line="240" w:lineRule="auto"/>
+        <w:rPr>
+          <w:rFonts w:cs="Arial"/>
+        </w:rPr>
+      </w:pPr>
+      <w:bookmarkStart w:id="0" w:name="_GoBack"/>
+      <w:bookmarkEnd w:id="0"/>
+    </w:p>
+    <w:p>
+      <w:pPr>
+        <w:autoSpaceDE w:val="0"/>
+        <w:autoSpaceDN w:val="0"/>
+        <w:bidi w:val="0"/>
+        <w:adjustRightInd w:val="0"/>
+        <w:spacing w:after="0" w:line="240" w:lineRule="auto"/>
+        <w:rPr>
+          <w:rFonts w:ascii="Consolas" w:hAnsi="Consolas" w:cs="Consolas"/>
+          <w:sz w:val="20"/>
+          <w:szCs w:val="20"/>
+        </w:rPr>
+      </w:pPr>
+      <w:r>
+        <w:rPr>
+          <w:rFonts w:ascii="Consolas" w:hAnsi="Consolas" w:cs="Consolas"/>
+          <w:color w:val="000000"/>
+          <w:sz w:val="20"/>
+          <w:szCs w:val="20"/>
+        </w:rPr>
+        <w:tab/>
+      </w:r>
+      <w:r>
+        <w:rPr>
+          <w:rFonts w:ascii="Consolas" w:hAnsi="Consolas" w:cs="Consolas"/>
+          <w:b/>
+          <w:bCs/>
+          <w:color w:val="7F0055"/>
+          <w:sz w:val="20"/>
+          <w:szCs w:val="20"/>
+        </w:rPr>
+        <w:t>final</w:t>
+      </w:r>
+      <w:r>
+        <w:rPr>
+          <w:rFonts w:ascii="Consolas" w:hAnsi="Consolas" w:cs="Consolas"/>
+          <w:color w:val="000000"/>
+          <w:sz w:val="20"/>
+          <w:szCs w:val="20"/>
+        </w:rPr>
+        <w:t xml:space="preserve"> </w:t>
+      </w:r>
+      <w:r>
+        <w:rPr>
+          <w:rFonts w:ascii="Consolas" w:hAnsi="Consolas" w:cs="Consolas"/>
+          <w:b/>
+          <w:bCs/>
+          <w:color w:val="7F0055"/>
+          <w:sz w:val="20"/>
+          <w:szCs w:val="20"/>
+        </w:rPr>
+        <w:t>private</w:t>
+      </w:r>
+      <w:r>
+        <w:rPr>
+          <w:rFonts w:ascii="Consolas" w:hAnsi="Consolas" w:cs="Consolas"/>
+          <w:color w:val="000000"/>
+          <w:sz w:val="20"/>
+          <w:szCs w:val="20"/>
+        </w:rPr>
+        <w:t xml:space="preserve"> </w:t>
+      </w:r>
+      <w:r>
+        <w:rPr>
+          <w:rFonts w:ascii="Consolas" w:hAnsi="Consolas" w:cs="Consolas"/>
+          <w:b/>
+          <w:bCs/>
+          <w:color w:val="7F0055"/>
+          <w:sz w:val="20"/>
+          <w:szCs w:val="20"/>
+        </w:rPr>
+        <w:t>static</w:t>
+      </w:r>
+      <w:r>
+        <w:rPr>
+          <w:rFonts w:ascii="Consolas" w:hAnsi="Consolas" w:cs="Consolas"/>
+          <w:color w:val="000000"/>
+          <w:sz w:val="20"/>
+          <w:szCs w:val="20"/>
+        </w:rPr>
+        <w:t xml:space="preserve"> </w:t>
+      </w:r>
+      <w:r>
+        <w:rPr>
+          <w:rFonts w:ascii="Consolas" w:hAnsi="Consolas" w:cs="Consolas"/>
+          <w:b/>
+          <w:bCs/>
+          <w:color w:val="7F0055"/>
+          <w:sz w:val="20"/>
+          <w:szCs w:val="20"/>
+        </w:rPr>
+        <w:t>double</w:t>
+      </w:r>
+      <w:r>
+        <w:rPr>
+          <w:rFonts w:ascii="Consolas" w:hAnsi="Consolas" w:cs="Consolas"/>
+          <w:color w:val="000000"/>
+          <w:sz w:val="20"/>
+          <w:szCs w:val="20"/>
+        </w:rPr>
+        <w:t xml:space="preserve"> </w:t>
+      </w:r>
+      <w:r>
+        <w:rPr>
+          <w:rFonts w:ascii="Consolas" w:hAnsi="Consolas" w:cs="Consolas"/>
+          <w:b/>
+          <w:bCs/>
+          <w:i/>
+          <w:iCs/>
+          <w:color w:val="0000C0"/>
+          <w:sz w:val="20"/>
+          <w:szCs w:val="20"/>
+        </w:rPr>
+        <w:t>power</w:t>
+      </w:r>
+      <w:r>
+        <w:rPr>
+          <w:rFonts w:ascii="Consolas" w:hAnsi="Consolas" w:cs="Consolas"/>
+          <w:color w:val="000000"/>
+          <w:sz w:val="20"/>
+          <w:szCs w:val="20"/>
+        </w:rPr>
+        <w:t>=2;</w:t>
+      </w:r>
+    </w:p>
+    <w:p>
+      <w:pPr>
+        <w:autoSpaceDE w:val="0"/>
+        <w:autoSpaceDN w:val="0"/>
+        <w:bidi w:val="0"/>
+        <w:adjustRightInd w:val="0"/>
+        <w:spacing w:after="0" w:line="240" w:lineRule="auto"/>
+        <w:rPr>
+          <w:rFonts w:ascii="Consolas" w:hAnsi="Consolas" w:cs="Consolas"/>
+          <w:sz w:val="20"/>
+          <w:szCs w:val="20"/>
+        </w:rPr>
+      </w:pPr>
+      <w:r>
+        <w:rPr>
+          <w:rFonts w:ascii="Consolas" w:hAnsi="Consolas" w:cs="Consolas"/>
+          <w:color w:val="000000"/>
+          <w:sz w:val="20"/>
+          <w:szCs w:val="20"/>
+        </w:rPr>
+        <w:tab/>
+      </w:r>
+      <w:r>
+        <w:rPr>
+          <w:rFonts w:ascii="Consolas" w:hAnsi="Consolas" w:cs="Consolas"/>
+          <w:b/>
+          <w:bCs/>
+          <w:color w:val="7F0055"/>
+          <w:sz w:val="20"/>
+          <w:szCs w:val="20"/>
+        </w:rPr>
+        <w:t>final</w:t>
+      </w:r>
+      <w:r>
+        <w:rPr>
+          <w:rFonts w:ascii="Consolas" w:hAnsi="Consolas" w:cs="Consolas"/>
+          <w:color w:val="000000"/>
+          <w:sz w:val="20"/>
+          <w:szCs w:val="20"/>
+        </w:rPr>
+        <w:t xml:space="preserve"> </w:t>
+      </w:r>
+      <w:r>
+        <w:rPr>
+          <w:rFonts w:ascii="Consolas" w:hAnsi="Consolas" w:cs="Consolas"/>
+          <w:b/>
+          <w:bCs/>
+          <w:color w:val="7F0055"/>
+          <w:sz w:val="20"/>
+          <w:szCs w:val="20"/>
+        </w:rPr>
+        <w:t>private</w:t>
+      </w:r>
+      <w:r>
+        <w:rPr>
+          <w:rFonts w:ascii="Consolas" w:hAnsi="Consolas" w:cs="Consolas"/>
+          <w:color w:val="000000"/>
+          <w:sz w:val="20"/>
+          <w:szCs w:val="20"/>
+        </w:rPr>
+        <w:t xml:space="preserve"> </w:t>
+      </w:r>
+      <w:r>
+        <w:rPr>
+          <w:rFonts w:ascii="Consolas" w:hAnsi="Consolas" w:cs="Consolas"/>
+          <w:b/>
+          <w:bCs/>
+          <w:color w:val="7F0055"/>
+          <w:sz w:val="20"/>
+          <w:szCs w:val="20"/>
+        </w:rPr>
+        <w:t>static</w:t>
+      </w:r>
+      <w:r>
+        <w:rPr>
+          <w:rFonts w:ascii="Consolas" w:hAnsi="Consolas" w:cs="Consolas"/>
+          <w:color w:val="000000"/>
+          <w:sz w:val="20"/>
+          <w:szCs w:val="20"/>
+        </w:rPr>
+        <w:t xml:space="preserve"> </w:t>
+      </w:r>
+      <w:r>
+        <w:rPr>
+          <w:rFonts w:ascii="Consolas" w:hAnsi="Consolas" w:cs="Consolas"/>
+          <w:b/>
+          <w:bCs/>
+          <w:color w:val="7F0055"/>
+          <w:sz w:val="20"/>
+          <w:szCs w:val="20"/>
+        </w:rPr>
+        <w:t>double</w:t>
+      </w:r>
+      <w:r>
+        <w:rPr>
+          <w:rFonts w:ascii="Consolas" w:hAnsi="Consolas" w:cs="Consolas"/>
+          <w:color w:val="000000"/>
+          <w:sz w:val="20"/>
+          <w:szCs w:val="20"/>
+        </w:rPr>
+        <w:t xml:space="preserve"> </w:t>
+      </w:r>
+      <w:r>
+        <w:rPr>
+          <w:rFonts w:ascii="Consolas" w:hAnsi="Consolas" w:cs="Consolas"/>
+          <w:b/>
+          <w:bCs/>
+          <w:i/>
+          <w:iCs/>
+          <w:color w:val="0000C0"/>
+          <w:sz w:val="20"/>
+          <w:szCs w:val="20"/>
+        </w:rPr>
+        <w:t>norm</w:t>
+      </w:r>
+      <w:r>
+        <w:rPr>
+          <w:rFonts w:ascii="Consolas" w:hAnsi="Consolas" w:cs="Consolas"/>
+          <w:color w:val="000000"/>
+          <w:sz w:val="20"/>
+          <w:szCs w:val="20"/>
+        </w:rPr>
+        <w:t xml:space="preserve"> =10000;</w:t>
+      </w:r>
+    </w:p>
+    <w:p>
+      <w:pPr>
+        <w:autoSpaceDE w:val="0"/>
+        <w:autoSpaceDN w:val="0"/>
+        <w:bidi w:val="0"/>
+        <w:adjustRightInd w:val="0"/>
+        <w:spacing w:after="0" w:line="240" w:lineRule="auto"/>
+        <w:rPr>
+          <w:rFonts w:ascii="Consolas" w:hAnsi="Consolas" w:cs="Consolas"/>
+          <w:sz w:val="20"/>
+          <w:szCs w:val="20"/>
+        </w:rPr>
+      </w:pPr>
+      <w:r>
+        <w:rPr>
+          <w:rFonts w:ascii="Consolas" w:hAnsi="Consolas" w:cs="Consolas"/>
+          <w:color w:val="000000"/>
+          <w:sz w:val="20"/>
+          <w:szCs w:val="20"/>
+        </w:rPr>
+        <w:tab/>
+      </w:r>
+      <w:r>
+        <w:rPr>
+          <w:rFonts w:ascii="Consolas" w:hAnsi="Consolas" w:cs="Consolas"/>
+          <w:b/>
+          <w:bCs/>
+          <w:color w:val="7F0055"/>
+          <w:sz w:val="20"/>
+          <w:szCs w:val="20"/>
+        </w:rPr>
+        <w:t>final</w:t>
+      </w:r>
+      <w:r>
+        <w:rPr>
+          <w:rFonts w:ascii="Consolas" w:hAnsi="Consolas" w:cs="Consolas"/>
+          <w:color w:val="000000"/>
+          <w:sz w:val="20"/>
+          <w:szCs w:val="20"/>
+        </w:rPr>
+        <w:t xml:space="preserve"> </w:t>
+      </w:r>
+      <w:r>
+        <w:rPr>
+          <w:rFonts w:ascii="Consolas" w:hAnsi="Consolas" w:cs="Consolas"/>
+          <w:b/>
+          <w:bCs/>
+          <w:color w:val="7F0055"/>
+          <w:sz w:val="20"/>
+          <w:szCs w:val="20"/>
+        </w:rPr>
+        <w:t>private</w:t>
+      </w:r>
+      <w:r>
+        <w:rPr>
+          <w:rFonts w:ascii="Consolas" w:hAnsi="Consolas" w:cs="Consolas"/>
+          <w:color w:val="000000"/>
+          <w:sz w:val="20"/>
+          <w:szCs w:val="20"/>
+        </w:rPr>
+        <w:t xml:space="preserve"> </w:t>
+      </w:r>
+      <w:r>
+        <w:rPr>
+          <w:rFonts w:ascii="Consolas" w:hAnsi="Consolas" w:cs="Consolas"/>
+          <w:b/>
+          <w:bCs/>
+          <w:color w:val="7F0055"/>
+          <w:sz w:val="20"/>
+          <w:szCs w:val="20"/>
+        </w:rPr>
+        <w:t>static</w:t>
+      </w:r>
+      <w:r>
+        <w:rPr>
+          <w:rFonts w:ascii="Consolas" w:hAnsi="Consolas" w:cs="Consolas"/>
+          <w:color w:val="000000"/>
+          <w:sz w:val="20"/>
+          <w:szCs w:val="20"/>
+        </w:rPr>
+        <w:t xml:space="preserve"> </w:t>
+      </w:r>
+      <w:r>
+        <w:rPr>
+          <w:rFonts w:ascii="Consolas" w:hAnsi="Consolas" w:cs="Consolas"/>
+          <w:b/>
+          <w:bCs/>
+          <w:color w:val="7F0055"/>
+          <w:sz w:val="20"/>
+          <w:szCs w:val="20"/>
+        </w:rPr>
+        <w:t>double</w:t>
+      </w:r>
+      <w:r>
+        <w:rPr>
+          <w:rFonts w:ascii="Consolas" w:hAnsi="Consolas" w:cs="Consolas"/>
+          <w:color w:val="000000"/>
+          <w:sz w:val="20"/>
+          <w:szCs w:val="20"/>
+        </w:rPr>
+        <w:t xml:space="preserve"> </w:t>
+      </w:r>
+      <w:proofErr w:type="spellStart"/>
+      <w:r>
+        <w:rPr>
+          <w:rFonts w:ascii="Consolas" w:hAnsi="Consolas" w:cs="Consolas"/>
+          <w:b/>
+          <w:bCs/>
+          <w:i/>
+          <w:iCs/>
+          <w:color w:val="0000C0"/>
+          <w:sz w:val="20"/>
+          <w:szCs w:val="20"/>
+        </w:rPr>
+        <w:t>sig_diff</w:t>
+      </w:r>
+      <w:proofErr w:type="spellEnd"/>
+      <w:r>
+        <w:rPr>
+          <w:rFonts w:ascii="Consolas" w:hAnsi="Consolas" w:cs="Consolas"/>
+          <w:color w:val="000000"/>
+          <w:sz w:val="20"/>
+          <w:szCs w:val="20"/>
+        </w:rPr>
+        <w:t>=0.4;</w:t>
+      </w:r>
+    </w:p>
+    <w:p>
+      <w:pPr>
+        <w:autoSpaceDE w:val="0"/>
+        <w:autoSpaceDN w:val="0"/>
+        <w:bidi w:val="0"/>
+        <w:adjustRightInd w:val="0"/>
+        <w:spacing w:after="0" w:line="240" w:lineRule="auto"/>
+        <w:rPr>
+          <w:rFonts w:ascii="Consolas" w:hAnsi="Consolas" w:cs="Consolas"/>
+          <w:sz w:val="20"/>
+          <w:szCs w:val="20"/>
+        </w:rPr>
+      </w:pPr>
+      <w:r>
+        <w:rPr>
+          <w:rFonts w:ascii="Consolas" w:hAnsi="Consolas" w:cs="Consolas"/>
+          <w:color w:val="000000"/>
+          <w:sz w:val="20"/>
+          <w:szCs w:val="20"/>
+        </w:rPr>
+        <w:tab/>
+      </w:r>
+      <w:r>
+        <w:rPr>
+          <w:rFonts w:ascii="Consolas" w:hAnsi="Consolas" w:cs="Consolas"/>
+          <w:b/>
+          <w:bCs/>
+          <w:color w:val="7F0055"/>
+          <w:sz w:val="20"/>
+          <w:szCs w:val="20"/>
+        </w:rPr>
+        <w:t>final</w:t>
+      </w:r>
+      <w:r>
+        <w:rPr>
+          <w:rFonts w:ascii="Consolas" w:hAnsi="Consolas" w:cs="Consolas"/>
+          <w:color w:val="000000"/>
+          <w:sz w:val="20"/>
+          <w:szCs w:val="20"/>
+        </w:rPr>
+        <w:t xml:space="preserve"> </w:t>
+      </w:r>
+      <w:r>
+        <w:rPr>
+          <w:rFonts w:ascii="Consolas" w:hAnsi="Consolas" w:cs="Consolas"/>
+          <w:b/>
+          <w:bCs/>
+          <w:color w:val="7F0055"/>
+          <w:sz w:val="20"/>
+          <w:szCs w:val="20"/>
+        </w:rPr>
+        <w:t>private</w:t>
+      </w:r>
+      <w:r>
+        <w:rPr>
+          <w:rFonts w:ascii="Consolas" w:hAnsi="Consolas" w:cs="Consolas"/>
+          <w:color w:val="000000"/>
+          <w:sz w:val="20"/>
+          <w:szCs w:val="20"/>
+        </w:rPr>
+        <w:t xml:space="preserve"> </w:t>
+      </w:r>
+      <w:proofErr w:type="spellStart"/>
+      <w:r>
+        <w:rPr>
+          <w:rFonts w:ascii="Consolas" w:hAnsi="Consolas" w:cs="Consolas"/>
+          <w:b/>
+          <w:bCs/>
+          <w:color w:val="7F0055"/>
+          <w:sz w:val="20"/>
+          <w:szCs w:val="20"/>
+        </w:rPr>
+        <w:t>int</w:t>
+      </w:r>
+      <w:proofErr w:type="spellEnd"/>
+      <w:r>
+        <w:rPr>
+          <w:rFonts w:ascii="Consolas" w:hAnsi="Consolas" w:cs="Consolas"/>
+          <w:color w:val="000000"/>
+          <w:sz w:val="20"/>
+          <w:szCs w:val="20"/>
+        </w:rPr>
+        <w:t xml:space="preserve"> </w:t>
+      </w:r>
+      <w:proofErr w:type="spellStart"/>
+      <w:r>
+        <w:rPr>
+          <w:rFonts w:ascii="Consolas" w:hAnsi="Consolas" w:cs="Consolas"/>
+          <w:color w:val="0000C0"/>
+          <w:sz w:val="20"/>
+          <w:szCs w:val="20"/>
+          <w:u w:val="single"/>
+        </w:rPr>
+        <w:t>min_diff</w:t>
+      </w:r>
+      <w:proofErr w:type="spellEnd"/>
+      <w:r>
+        <w:rPr>
+          <w:rFonts w:ascii="Consolas" w:hAnsi="Consolas" w:cs="Consolas"/>
+          <w:color w:val="000000"/>
+          <w:sz w:val="20"/>
+          <w:szCs w:val="20"/>
+        </w:rPr>
+        <w:t>=3;</w:t>
+      </w:r>
+    </w:p>
+    <w:p>
+      <w:pPr>
+        <w:autoSpaceDE w:val="0"/>
+        <w:autoSpaceDN w:val="0"/>
+        <w:bidi w:val="0"/>
+        <w:adjustRightInd w:val="0"/>
+        <w:spacing w:after="0" w:line="240" w:lineRule="auto"/>
+        <w:rPr>
+          <w:rFonts w:ascii="Consolas" w:hAnsi="Consolas" w:cs="Consolas"/>
+          <w:sz w:val="20"/>
+          <w:szCs w:val="20"/>
+        </w:rPr>
+      </w:pPr>
+      <w:r>
+        <w:rPr>
+          <w:rFonts w:ascii="Consolas" w:hAnsi="Consolas" w:cs="Consolas"/>
+          <w:color w:val="000000"/>
+          <w:sz w:val="20"/>
+          <w:szCs w:val="20"/>
+        </w:rPr>
+        <w:tab/>
+      </w:r>
+      <w:r>
+        <w:rPr>
+          <w:rFonts w:ascii="Consolas" w:hAnsi="Consolas" w:cs="Consolas"/>
+          <w:b/>
+          <w:bCs/>
+          <w:color w:val="7F0055"/>
+          <w:sz w:val="20"/>
+          <w:szCs w:val="20"/>
+        </w:rPr>
+        <w:t>final</w:t>
+      </w:r>
+      <w:r>
+        <w:rPr>
+          <w:rFonts w:ascii="Consolas" w:hAnsi="Consolas" w:cs="Consolas"/>
+          <w:color w:val="000000"/>
+          <w:sz w:val="20"/>
+          <w:szCs w:val="20"/>
+        </w:rPr>
+        <w:t xml:space="preserve"> </w:t>
+      </w:r>
+      <w:r>
+        <w:rPr>
+          <w:rFonts w:ascii="Consolas" w:hAnsi="Consolas" w:cs="Consolas"/>
+          <w:b/>
+          <w:bCs/>
+          <w:color w:val="7F0055"/>
+          <w:sz w:val="20"/>
+          <w:szCs w:val="20"/>
+        </w:rPr>
+        <w:t>private</w:t>
+      </w:r>
+      <w:r>
+        <w:rPr>
+          <w:rFonts w:ascii="Consolas" w:hAnsi="Consolas" w:cs="Consolas"/>
+          <w:color w:val="000000"/>
+          <w:sz w:val="20"/>
+          <w:szCs w:val="20"/>
+        </w:rPr>
+        <w:t xml:space="preserve"> </w:t>
+      </w:r>
+      <w:proofErr w:type="spellStart"/>
+      <w:r>
+        <w:rPr>
+          <w:rFonts w:ascii="Consolas" w:hAnsi="Consolas" w:cs="Consolas"/>
+          <w:b/>
+          <w:bCs/>
+          <w:color w:val="7F0055"/>
+          <w:sz w:val="20"/>
+          <w:szCs w:val="20"/>
+        </w:rPr>
+        <w:t>int</w:t>
+      </w:r>
+      <w:proofErr w:type="spellEnd"/>
+      <w:r>
+        <w:rPr>
+          <w:rFonts w:ascii="Consolas" w:hAnsi="Consolas" w:cs="Consolas"/>
+          <w:color w:val="000000"/>
+          <w:sz w:val="20"/>
+          <w:szCs w:val="20"/>
+        </w:rPr>
+        <w:t xml:space="preserve"> </w:t>
+      </w:r>
+      <w:proofErr w:type="spellStart"/>
+      <w:r>
+        <w:rPr>
+          <w:rFonts w:ascii="Consolas" w:hAnsi="Consolas" w:cs="Consolas"/>
+          <w:color w:val="0000C0"/>
+          <w:sz w:val="20"/>
+          <w:szCs w:val="20"/>
+          <w:u w:val="single"/>
+        </w:rPr>
+        <w:t>no_signal</w:t>
+      </w:r>
+      <w:proofErr w:type="spellEnd"/>
+      <w:r>
+        <w:rPr>
+          <w:rFonts w:ascii="Consolas" w:hAnsi="Consolas" w:cs="Consolas"/>
+          <w:color w:val="000000"/>
+          <w:sz w:val="20"/>
+          <w:szCs w:val="20"/>
+        </w:rPr>
+        <w:t>=-120;</w:t>
+      </w:r>
+    </w:p>
+    <w:p>
+      <w:pPr>
+        <w:pStyle w:val="ListParagraph"/>
+        <w:bidi w:val="0"/>
+        <w:rPr>
+          <w:rFonts w:cs="Arial"/>
+        </w:rPr>
+      </w:pPr>
+      <w:r>
+        <w:rPr>
+          <w:rFonts w:ascii="Consolas" w:hAnsi="Consolas" w:cs="Consolas"/>
+          <w:b/>
+          <w:bCs/>
+          <w:color w:val="7F0055"/>
+          <w:sz w:val="20"/>
+          <w:szCs w:val="20"/>
+        </w:rPr>
+        <w:t>final</w:t>
+      </w:r>
+      <w:r>
+        <w:rPr>
+          <w:rFonts w:ascii="Consolas" w:hAnsi="Consolas" w:cs="Consolas"/>
+          <w:color w:val="000000"/>
+          <w:sz w:val="20"/>
+          <w:szCs w:val="20"/>
+        </w:rPr>
+        <w:t xml:space="preserve"> </w:t>
+      </w:r>
+      <w:r>
+        <w:rPr>
+          <w:rFonts w:ascii="Consolas" w:hAnsi="Consolas" w:cs="Consolas"/>
+          <w:b/>
+          <w:bCs/>
+          <w:color w:val="7F0055"/>
+          <w:sz w:val="20"/>
+          <w:szCs w:val="20"/>
+        </w:rPr>
+        <w:t>private</w:t>
+      </w:r>
+      <w:r>
+        <w:rPr>
+          <w:rFonts w:ascii="Consolas" w:hAnsi="Consolas" w:cs="Consolas"/>
+          <w:color w:val="000000"/>
+          <w:sz w:val="20"/>
+          <w:szCs w:val="20"/>
+        </w:rPr>
+        <w:t xml:space="preserve"> </w:t>
+      </w:r>
+      <w:r>
+        <w:rPr>
+          <w:rFonts w:ascii="Consolas" w:hAnsi="Consolas" w:cs="Consolas"/>
+          <w:b/>
+          <w:bCs/>
+          <w:color w:val="7F0055"/>
+          <w:sz w:val="20"/>
+          <w:szCs w:val="20"/>
+        </w:rPr>
+        <w:t>static</w:t>
+      </w:r>
+      <w:r>
+        <w:rPr>
+          <w:rFonts w:ascii="Consolas" w:hAnsi="Consolas" w:cs="Consolas"/>
+          <w:color w:val="000000"/>
+          <w:sz w:val="20"/>
+          <w:szCs w:val="20"/>
+        </w:rPr>
+        <w:t xml:space="preserve"> </w:t>
+      </w:r>
+      <w:r>
+        <w:rPr>
+          <w:rFonts w:ascii="Consolas" w:hAnsi="Consolas" w:cs="Consolas"/>
+          <w:b/>
+          <w:bCs/>
+          <w:color w:val="7F0055"/>
+          <w:sz w:val="20"/>
+          <w:szCs w:val="20"/>
+        </w:rPr>
+        <w:t>double</w:t>
+      </w:r>
+      <w:r>
+        <w:rPr>
+          <w:rFonts w:ascii="Consolas" w:hAnsi="Consolas" w:cs="Consolas"/>
+          <w:color w:val="000000"/>
+          <w:sz w:val="20"/>
+          <w:szCs w:val="20"/>
+        </w:rPr>
+        <w:t xml:space="preserve"> </w:t>
+      </w:r>
+      <w:proofErr w:type="spellStart"/>
+      <w:r>
+        <w:rPr>
+          <w:rFonts w:ascii="Consolas" w:hAnsi="Consolas" w:cs="Consolas"/>
+          <w:b/>
+          <w:bCs/>
+          <w:i/>
+          <w:iCs/>
+          <w:color w:val="0000C0"/>
+          <w:sz w:val="20"/>
+          <w:szCs w:val="20"/>
+        </w:rPr>
+        <w:t>diff_no_sig</w:t>
+      </w:r>
+      <w:proofErr w:type="spellEnd"/>
+      <w:r>
+        <w:rPr>
+          <w:rFonts w:ascii="Consolas" w:hAnsi="Consolas" w:cs="Consolas"/>
+          <w:color w:val="000000"/>
+          <w:sz w:val="20"/>
+          <w:szCs w:val="20"/>
+        </w:rPr>
+        <w:t>=100;</w:t>
+      </w:r>
+    </w:p>
+    <w:p>
+      <w:pPr>
+        <w:pStyle w:val="ListParagraph"/>
+        <w:bidi w:val="0"/>
+        <w:rPr>
+          <w:rFonts w:cs="Arial"/>
+        </w:rPr>
+      </w:pPr>
+    </w:p>
+    <w:p>
+      <w:pPr>
+        <w:pStyle w:val="ListParagraph"/>
+        <w:rPr>
+          <w:rFonts w:cs="Arial"/>
+          <w:rtl/>
+        </w:rPr>
+      </w:pPr>
+      <w:r>
+        <w:rPr>
+          <w:rFonts w:cs="Arial" w:hint="cs"/>
+          <w:rtl/>
+        </w:rPr>
+        <w:t xml:space="preserve">קבועים למטרת חישוב קורדינאטות </w:t>
+      </w:r>
+      <w:proofErr w:type="spellStart"/>
+      <w:r>
+        <w:rPr>
+          <w:rFonts w:cs="Arial"/>
+        </w:rPr>
+        <w:t>gps</w:t>
+      </w:r>
+      <w:proofErr w:type="spellEnd"/>
+      <w:r>
+        <w:rPr>
+          <w:rFonts w:cs="Arial" w:hint="cs"/>
+          <w:rtl/>
+        </w:rPr>
+        <w:t xml:space="preserve"> ע"פ אלגוריתם</w:t>
+      </w:r>
+    </w:p>
+    <w:p>
+      <w:pPr>
+        <w:pStyle w:val="ListParagraph"/>
+        <w:rPr>
+          <w:rFonts w:cs="Arial" w:hint="cs"/>
+          <w:rtl/>
+        </w:rPr>
+      </w:pPr>
+    </w:p>
+    <w:p>
+      <w:pPr>
+        <w:pStyle w:val="ListParagraph"/>
+        <w:rPr>
+          <w:rFonts w:cs="Arial"/>
+          <w:rtl/>
+        </w:rPr>
+      </w:pPr>
+      <w:r>
+        <w:rPr>
+          <w:rFonts w:cs="Arial" w:hint="cs"/>
+          <w:rtl/>
+        </w:rPr>
+        <w:t>השוואה נתוני אקסל:</w:t>
+      </w:r>
+    </w:p>
+    <w:p>
+      <w:pPr>
+        <w:pStyle w:val="ListParagraph"/>
+        <w:rPr>
+          <w:rFonts w:cs="Arial"/>
+          <w:rtl/>
+        </w:rPr>
+      </w:pPr>
+    </w:p>
+    <w:p>
+      <w:pPr>
+        <w:pStyle w:val="ListParagraph"/>
+        <w:rPr>
+          <w:rFonts w:cs="Arial"/>
+          <w:rtl/>
+        </w:rPr>
+      </w:pPr>
+      <w:r>
+        <w:rPr>
+          <w:rFonts w:cs="Arial" w:hint="cs"/>
+          <w:rtl/>
+        </w:rPr>
+        <w:t>ניתן לראות ע"פ השוואת טבלאות האקסל כי :</w:t>
+      </w:r>
+    </w:p>
+    <w:p>
+      <w:pPr>
+        <w:pStyle w:val="ListParagraph"/>
+        <w:rPr>
+          <w:rFonts w:cs="Arial"/>
+          <w:rtl/>
+        </w:rPr>
+      </w:pPr>
+      <w:r>
+        <w:rPr>
+          <w:rFonts w:cs="Arial" w:hint="cs"/>
+          <w:rtl/>
+        </w:rPr>
+        <w:t>באלגוריתם 1 קיים שוני אופייני מזערי של כ 0.001. אולם כמה רשומות לא התקבלו אצלנו שכן התקבלו בקובץ בדיקה.</w:t>
+      </w:r>
+    </w:p>
+    <w:p>
+      <w:pPr>
+        <w:pStyle w:val="ListParagraph"/>
+        <w:rPr>
+          <w:rFonts w:cs="Arial"/>
+          <w:rtl/>
+        </w:rPr>
+      </w:pPr>
+      <w:r>
+        <w:rPr>
+          <w:rFonts w:cs="Arial" w:hint="cs"/>
+          <w:rtl/>
+        </w:rPr>
+        <w:t>ייתכן שמצב זה נוצר כיוון שקראנו מקבצי ה</w:t>
+      </w:r>
+      <w:proofErr w:type="spellStart"/>
+      <w:r>
+        <w:rPr>
+          <w:rFonts w:cs="Arial"/>
+        </w:rPr>
+        <w:t>wigle</w:t>
+      </w:r>
+      <w:proofErr w:type="spellEnd"/>
+      <w:r>
+        <w:rPr>
+          <w:rFonts w:cs="Arial"/>
+        </w:rPr>
+        <w:t xml:space="preserve"> </w:t>
+      </w:r>
+      <w:r>
+        <w:rPr>
+          <w:rFonts w:cs="Arial" w:hint="cs"/>
+          <w:rtl/>
+        </w:rPr>
+        <w:t xml:space="preserve"> המקוריים ולא מקובץ האיחודץ</w:t>
+      </w:r>
+    </w:p>
+    <w:p>
+      <w:pPr>
+        <w:pStyle w:val="ListParagraph"/>
+        <w:rPr>
+          <w:rFonts w:cs="Arial"/>
+          <w:rtl/>
+        </w:rPr>
+      </w:pPr>
+    </w:p>
+    <w:p>
+      <w:pPr>
+        <w:pStyle w:val="ListParagraph"/>
+        <w:rPr>
+          <w:rFonts w:cs="Arial"/>
+          <w:rtl/>
+        </w:rPr>
+      </w:pPr>
+      <w:r>
+        <w:rPr>
+          <w:rFonts w:cs="Arial" w:hint="cs"/>
+          <w:rtl/>
+        </w:rPr>
+        <w:t>באלגוריתם 2 קיים שוני אופייני מעט גדול יותר אם כי עדיין רואים רמת קירוב טובה.</w:t>
+      </w:r>
+    </w:p>
+    <w:p>
+      <w:pPr>
+        <w:pStyle w:val="ListParagraph"/>
+        <w:rPr>
+          <w:rFonts w:cs="Arial"/>
+          <w:rtl/>
+        </w:rPr>
+      </w:pPr>
+      <w:r>
+        <w:rPr>
+          <w:rFonts w:cs="Arial" w:hint="cs"/>
+          <w:rtl/>
+        </w:rPr>
+        <w:t>כמובן שכל הרשומות מופיעות גם בקובץ שאנו יצרנו.</w:t>
+      </w:r>
+    </w:p>
+    <w:p>
+      <w:pPr>
+        <w:pStyle w:val="ListParagraph"/>
+        <w:rPr>
+          <w:rFonts w:cs="Arial"/>
+          <w:rtl/>
+        </w:rPr>
+      </w:pPr>
+    </w:p>
+    <w:p>
+      <w:pPr>
+        <w:pStyle w:val="ListParagraph"/>
+        <w:rPr>
+          <w:rFonts w:cs="Arial"/>
+          <w:rtl/>
+        </w:rPr>
+      </w:pPr>
+    </w:p>
+    <w:p>
+      <w:pPr>
+        <w:pStyle w:val="ListParagraph"/>
+        <w:rPr>
+          <w:rFonts w:cs="Arial"/>
+          <w:rtl/>
+        </w:rPr>
+      </w:pPr>
+    </w:p>
+    <w:p>
+      <w:pPr>
+        <w:pStyle w:val="ListParagraph"/>
+        <w:rPr>
+          <w:rFonts w:cs="Arial" w:hint="cs"/>
+          <w:rtl/>
         </w:rPr>
       </w:pPr>
     </w:p>
@@ -858,8 +1811,123 @@
       </w:pPr>
     </w:lvl>
   </w:abstractNum>
+  <w:abstractNum w:abstractNumId="1" w15:restartNumberingAfterBreak="0">
+    <w:nsid w:val="7C8F3FA4"/>
+    <w:multiLevelType w:val="hybridMultilevel"/>
+    <w:tmpl w:val="047685D6"/>
+    <w:lvl w:ilvl="0" w:tplc="0582AB88">
+      <w:numFmt w:val="bullet"/>
+      <w:lvlText w:val=""/>
+      <w:lvlJc w:val="left"/>
+      <w:pPr>
+        <w:ind w:left="1080" w:hanging="360"/>
+      </w:pPr>
+      <w:rPr>
+        <w:rFonts w:ascii="Symbol" w:eastAsiaTheme="minorHAnsi" w:hAnsi="Symbol" w:cs="Arial" w:hint="default"/>
+      </w:rPr>
+    </w:lvl>
+    <w:lvl w:ilvl="1" w:tplc="04090003" w:tentative="1">
+      <w:start w:val="1"/>
+      <w:numFmt w:val="bullet"/>
+      <w:lvlText w:val="o"/>
+      <w:lvlJc w:val="left"/>
+      <w:pPr>
+        <w:ind w:left="1800" w:hanging="360"/>
+      </w:pPr>
+      <w:rPr>
+        <w:rFonts w:ascii="Courier New" w:hAnsi="Courier New" w:cs="Courier New" w:hint="default"/>
+      </w:rPr>
+    </w:lvl>
+    <w:lvl w:ilvl="2" w:tplc="04090005" w:tentative="1">
+      <w:start w:val="1"/>
+      <w:numFmt w:val="bullet"/>
+      <w:lvlText w:val=""/>
+      <w:lvlJc w:val="left"/>
+      <w:pPr>
+        <w:ind w:left="2520" w:hanging="360"/>
+      </w:pPr>
+      <w:rPr>
+        <w:rFonts w:ascii="Wingdings" w:hAnsi="Wingdings" w:hint="default"/>
+      </w:rPr>
+    </w:lvl>
+    <w:lvl w:ilvl="3" w:tplc="04090001" w:tentative="1">
+      <w:start w:val="1"/>
+      <w:numFmt w:val="bullet"/>
+      <w:lvlText w:val=""/>
+      <w:lvlJc w:val="left"/>
+      <w:pPr>
+        <w:ind w:left="3240" w:hanging="360"/>
+      </w:pPr>
+      <w:rPr>
+        <w:rFonts w:ascii="Symbol" w:hAnsi="Symbol" w:hint="default"/>
+      </w:rPr>
+    </w:lvl>
+    <w:lvl w:ilvl="4" w:tplc="04090003" w:tentative="1">
+      <w:start w:val="1"/>
+      <w:numFmt w:val="bullet"/>
+      <w:lvlText w:val="o"/>
+      <w:lvlJc w:val="left"/>
+      <w:pPr>
+        <w:ind w:left="3960" w:hanging="360"/>
+      </w:pPr>
+      <w:rPr>
+        <w:rFonts w:ascii="Courier New" w:hAnsi="Courier New" w:cs="Courier New" w:hint="default"/>
+      </w:rPr>
+    </w:lvl>
+    <w:lvl w:ilvl="5" w:tplc="04090005" w:tentative="1">
+      <w:start w:val="1"/>
+      <w:numFmt w:val="bullet"/>
+      <w:lvlText w:val=""/>
+      <w:lvlJc w:val="left"/>
+      <w:pPr>
+        <w:ind w:left="4680" w:hanging="360"/>
+      </w:pPr>
+      <w:rPr>
+        <w:rFonts w:ascii="Wingdings" w:hAnsi="Wingdings" w:hint="default"/>
+      </w:rPr>
+    </w:lvl>
+    <w:lvl w:ilvl="6" w:tplc="04090001" w:tentative="1">
+      <w:start w:val="1"/>
+      <w:numFmt w:val="bullet"/>
+      <w:lvlText w:val=""/>
+      <w:lvlJc w:val="left"/>
+      <w:pPr>
+        <w:ind w:left="5400" w:hanging="360"/>
+      </w:pPr>
+      <w:rPr>
+        <w:rFonts w:ascii="Symbol" w:hAnsi="Symbol" w:hint="default"/>
+      </w:rPr>
+    </w:lvl>
+    <w:lvl w:ilvl="7" w:tplc="04090003" w:tentative="1">
+      <w:start w:val="1"/>
+      <w:numFmt w:val="bullet"/>
+      <w:lvlText w:val="o"/>
+      <w:lvlJc w:val="left"/>
+      <w:pPr>
+        <w:ind w:left="6120" w:hanging="360"/>
+      </w:pPr>
+      <w:rPr>
+        <w:rFonts w:ascii="Courier New" w:hAnsi="Courier New" w:cs="Courier New" w:hint="default"/>
+      </w:rPr>
+    </w:lvl>
+    <w:lvl w:ilvl="8" w:tplc="04090005" w:tentative="1">
+      <w:start w:val="1"/>
+      <w:numFmt w:val="bullet"/>
+      <w:lvlText w:val=""/>
+      <w:lvlJc w:val="left"/>
+      <w:pPr>
+        <w:ind w:left="6840" w:hanging="360"/>
+      </w:pPr>
+      <w:rPr>
+        <w:rFonts w:ascii="Wingdings" w:hAnsi="Wingdings" w:hint="default"/>
+      </w:rPr>
+    </w:lvl>
+  </w:abstractNum>
   <w:num w:numId="1">
     <w:abstractNumId w:val="0"/>
+  </w:num>
+  <w:num w:numId="2">
+    <w:abstractNumId w:val="1"/>
   </w:num>
 </w:numbering>
 </file>

</xml_diff>